<commit_message>
Fix page numbers and other files
</commit_message>
<xml_diff>
--- a/docs/word/01 - Title Page.docx
+++ b/docs/word/01 - Title Page.docx
@@ -774,19 +774,28 @@
                       <w:sz w:val="28"/>
                       <w:szCs w:val="24"/>
                     </w:rPr>
-                    <w:t>January</w:t>
-                  </w:r>
-                  <w:r>
-                    <w:rPr>
-                      <w:rFonts w:ascii="Times New Roman" w:eastAsia="Calibri" w:hAnsi="Times New Roman" w:cs="Calibri"/>
-                      <w:b/>
-                      <w:sz w:val="28"/>
-                      <w:szCs w:val="24"/>
-                    </w:rPr>
-                    <w:t xml:space="preserve"> 2017</w:t>
+                    <w:t>Februar</w:t>
                   </w:r>
                   <w:bookmarkStart w:id="0" w:name="_GoBack"/>
                   <w:bookmarkEnd w:id="0"/>
+                  <w:r>
+                    <w:rPr>
+                      <w:rFonts w:ascii="Times New Roman" w:eastAsia="Calibri" w:hAnsi="Times New Roman" w:cs="Calibri"/>
+                      <w:b/>
+                      <w:sz w:val="28"/>
+                      <w:szCs w:val="24"/>
+                    </w:rPr>
+                    <w:t>y</w:t>
+                  </w:r>
+                  <w:r>
+                    <w:rPr>
+                      <w:rFonts w:ascii="Times New Roman" w:eastAsia="Calibri" w:hAnsi="Times New Roman" w:cs="Calibri"/>
+                      <w:b/>
+                      <w:sz w:val="28"/>
+                      <w:szCs w:val="24"/>
+                    </w:rPr>
+                    <w:t xml:space="preserve"> 2017</w:t>
+                  </w:r>
                 </w:p>
                 <w:p>
                   <w:pPr>
@@ -1615,7 +1624,7 @@
   <a:extraClrSchemeLst/>
   <a:extLst>
     <a:ext uri="{05A4C25C-085E-4340-85A3-A5531E510DB2}">
-      <thm15:themeFamily xmlns="" xmlns:thm15="http://schemas.microsoft.com/office/thememl/2012/main" name="Office Theme" id="{62F939B6-93AF-4DB8-9C6B-D6C7DFDC589F}" vid="{4A3C46E8-61CC-4603-A589-7422A47A8E4A}"/>
+      <thm15:themeFamily xmlns:thm15="http://schemas.microsoft.com/office/thememl/2012/main" xmlns="" name="Office Theme" id="{62F939B6-93AF-4DB8-9C6B-D6C7DFDC589F}" vid="{4A3C46E8-61CC-4603-A589-7422A47A8E4A}"/>
     </a:ext>
   </a:extLst>
 </a:theme>

</xml_diff>